<commit_message>
left facotrng in assigment done
</commit_message>
<xml_diff>
--- a/syntax analyzer/CFGs/Assginment CFGs.docx
+++ b/syntax analyzer/CFGs/Assginment CFGs.docx
@@ -260,7 +260,18 @@
           <w:sz w:val="28"/>
           <w:shd w:fill="auto" w:val="clear"/>
         </w:rPr>
-        <w:t xml:space="preserve">&lt;asgn_val&gt;  &lt;assgn_op&gt; ID &lt;asgn_val&gt; | &lt;assgn_op&gt;  &lt;OE&gt; </w:t>
+        <w:t xml:space="preserve">&lt;asgn_val&gt; --&gt; &lt;assgn_op&gt;  </w:t>
+      </w:r>
+      <w:r>
+        <w:rPr>
+          <w:rFonts w:ascii="Arial" w:hAnsi="Arial" w:cs="Arial" w:eastAsia="Arial"/>
+          <w:color w:val="000000"/>
+          <w:spacing w:val="0"/>
+          <w:position w:val="0"/>
+          <w:sz w:val="28"/>
+          <w:shd w:fill="auto" w:val="clear"/>
+        </w:rPr>
+        <w:t xml:space="preserve">&lt;assgn_op_b&gt; </w:t>
       </w:r>
     </w:p>
     <w:p>
@@ -286,7 +297,7 @@
           <w:sz w:val="28"/>
           <w:shd w:fill="auto" w:val="clear"/>
         </w:rPr>
-        <w:t xml:space="preserve">Isko abhi dkhna h</w:t>
+        <w:t xml:space="preserve">&lt;assgn_op_b&gt; --&gt; ID &lt;asgn_val&gt; | &lt;OE&gt;</w:t>
       </w:r>
     </w:p>
     <w:p>

</xml_diff>